<commit_message>
Search fixed, main window fixed, more buttons in progress
</commit_message>
<xml_diff>
--- a/Docs/Лист задания Филипюк.docx
+++ b/Docs/Лист задания Филипюк.docx
@@ -170,7 +170,6 @@
         </w:rPr>
         <w:t xml:space="preserve"> </w:t>
       </w:r>
-      <w:proofErr w:type="spellStart"/>
       <w:r>
         <w:rPr>
           <w:sz w:val="24"/>
@@ -179,7 +178,6 @@
         </w:rPr>
         <w:t>В.В.Смелов</w:t>
       </w:r>
-      <w:proofErr w:type="spellEnd"/>
     </w:p>
     <w:p>
       <w:pPr>
@@ -227,23 +225,7 @@
           <w:sz w:val="24"/>
           <w:szCs w:val="24"/>
         </w:rPr>
-        <w:t>“__</w:t>
-      </w:r>
-      <w:proofErr w:type="gramStart"/>
-      <w:r>
-        <w:rPr>
-          <w:sz w:val="24"/>
-          <w:szCs w:val="24"/>
-        </w:rPr>
-        <w:t>_”_</w:t>
-      </w:r>
-      <w:proofErr w:type="gramEnd"/>
-      <w:r>
-        <w:rPr>
-          <w:sz w:val="24"/>
-          <w:szCs w:val="24"/>
-        </w:rPr>
-        <w:t>___________</w:t>
+        <w:t>“___”____________</w:t>
       </w:r>
       <w:r>
         <w:rPr>
@@ -416,14 +398,12 @@
               <w:spacing w:after="0"/>
               <w:ind w:right="0"/>
             </w:pPr>
-            <w:proofErr w:type="gramStart"/>
             <w:r>
               <w:rPr>
                 <w:szCs w:val="24"/>
               </w:rPr>
-              <w:t>Группа:_</w:t>
-            </w:r>
-            <w:proofErr w:type="gramEnd"/>
+              <w:t>Группа: _</w:t>
+            </w:r>
             <w:r>
               <w:rPr>
                 <w:szCs w:val="24"/>
@@ -461,22 +441,13 @@
               <w:spacing w:after="0"/>
               <w:ind w:right="0"/>
             </w:pPr>
-            <w:proofErr w:type="gramStart"/>
             <w:r>
               <w:rPr>
                 <w:b/>
                 <w:bCs/>
               </w:rPr>
-              <w:t xml:space="preserve">Тема:  </w:t>
-            </w:r>
-            <w:r>
-              <w:rPr>
-                <w:b/>
-                <w:bCs/>
-              </w:rPr>
-              <w:t>Программное</w:t>
-            </w:r>
-            <w:proofErr w:type="gramEnd"/>
+              <w:t>Тема: Программное</w:t>
+            </w:r>
             <w:r>
               <w:rPr>
                 <w:b/>
@@ -589,6 +560,9 @@
     </w:p>
     <w:p>
       <w:pPr>
+        <w:tabs>
+          <w:tab w:val="left" w:pos="7500"/>
+        </w:tabs>
         <w:spacing w:after="0"/>
         <w:ind w:right="0"/>
       </w:pPr>
@@ -601,6 +575,9 @@
       </w:r>
       <w:r>
         <w:t xml:space="preserve">. Функционально ПС поддерживает: </w:t>
+      </w:r>
+      <w:r>
+        <w:tab/>
       </w:r>
     </w:p>
     <w:p>
@@ -943,14 +920,12 @@
         </w:rPr>
         <w:t xml:space="preserve"> ООП. </w:t>
       </w:r>
-      <w:proofErr w:type="gramStart"/>
-      <w:r>
-        <w:rPr>
-          <w:szCs w:val="24"/>
-        </w:rPr>
-        <w:t>Приложение  разрабатывается</w:t>
-      </w:r>
-      <w:proofErr w:type="gramEnd"/>
+      <w:r>
+        <w:rPr>
+          <w:szCs w:val="24"/>
+        </w:rPr>
+        <w:t>Приложение разрабатывается</w:t>
+      </w:r>
       <w:r>
         <w:rPr>
           <w:szCs w:val="24"/>
@@ -976,11 +951,9 @@
       <w:r>
         <w:t xml:space="preserve">). Отображение, </w:t>
       </w:r>
-      <w:proofErr w:type="gramStart"/>
-      <w:r>
-        <w:t>бизнес логика</w:t>
-      </w:r>
-      <w:proofErr w:type="gramEnd"/>
+      <w:r>
+        <w:t>бизнес-логика</w:t>
+      </w:r>
       <w:r>
         <w:t xml:space="preserve"> должны быть максимально независимы друг от друга для возможности расширения. Диаграммы вариантов использования, классов реализации задачи, взаимодействия разработать на основе </w:t>
       </w:r>
@@ -1056,14 +1029,9 @@
         </w:numPr>
         <w:spacing w:after="0"/>
       </w:pPr>
-      <w:proofErr w:type="gramStart"/>
-      <w:r>
-        <w:t xml:space="preserve">Проектирование </w:t>
-      </w:r>
-      <w:r>
-        <w:t xml:space="preserve"> архитектуры</w:t>
-      </w:r>
-      <w:proofErr w:type="gramEnd"/>
+      <w:r>
+        <w:t>Проектирование архитектуры</w:t>
+      </w:r>
       <w:r>
         <w:t xml:space="preserve"> проекта</w:t>
       </w:r>
@@ -1217,11 +1185,9 @@
       <w:r>
         <w:t xml:space="preserve">) необходимо </w:t>
       </w:r>
-      <w:proofErr w:type="gramStart"/>
-      <w:r>
-        <w:t>загрузить  диск</w:t>
-      </w:r>
-      <w:proofErr w:type="gramEnd"/>
+      <w:r>
+        <w:t>загрузить диск</w:t>
+      </w:r>
       <w:r>
         <w:t>, указанный преподавателем</w:t>
       </w:r>
@@ -1669,11 +1635,9 @@
             <w:r>
               <w:t xml:space="preserve">Анализ и </w:t>
             </w:r>
-            <w:proofErr w:type="gramStart"/>
-            <w:r>
-              <w:t>проектирование  архитектуры</w:t>
-            </w:r>
-            <w:proofErr w:type="gramEnd"/>
+            <w:r>
+              <w:t>проектирование архитектуры</w:t>
+            </w:r>
             <w:r>
               <w:t xml:space="preserve"> приложения (построение диаграмм, проектирование бизнес-слоя, представления и данных) </w:t>
             </w:r>
@@ -2013,11 +1977,9 @@
               <w:spacing w:after="0"/>
               <w:ind w:left="-40" w:right="0"/>
             </w:pPr>
-            <w:proofErr w:type="gramStart"/>
-            <w:r>
-              <w:t>Тестирования  и</w:t>
-            </w:r>
-            <w:proofErr w:type="gramEnd"/>
+            <w:r>
+              <w:t>Тестирования и</w:t>
+            </w:r>
             <w:r>
               <w:t xml:space="preserve"> отладка программного средства</w:t>
             </w:r>

</xml_diff>